<commit_message>
doc: add correct pipeline structure
</commit_message>
<xml_diff>
--- a/documents/Screenshots.docx
+++ b/documents/Screenshots.docx
@@ -54,6 +54,7 @@
         <w:rPr>
           <w:b/>
           <w:bCs/>
+          <w:noProof/>
         </w:rPr>
         <w:drawing>
           <wp:inline distT="0" distB="0" distL="0" distR="0" wp14:anchorId="653696AE" wp14:editId="5137CC96">
@@ -99,34 +100,21 @@
           <w:bCs/>
         </w:rPr>
       </w:pPr>
-    </w:p>
-    <w:p>
-      <w:pPr>
+      <w:r>
         <w:rPr>
           <w:b/>
           <w:bCs/>
         </w:rPr>
-      </w:pPr>
-      <w:r>
-        <w:rPr>
-          <w:b/>
-          <w:bCs/>
-        </w:rPr>
-        <w:t>Screenshots</w:t>
-      </w:r>
-    </w:p>
-    <w:p>
-      <w:r>
-        <w:t>RDS Database</w:t>
+        <w:t>CircleCI Env Variables Config</w:t>
       </w:r>
     </w:p>
     <w:p>
       <w:r>
         <w:drawing>
-          <wp:inline distT="0" distB="0" distL="0" distR="0" wp14:anchorId="02B827C5" wp14:editId="437E3274">
-            <wp:extent cx="5731510" cy="2907665"/>
-            <wp:effectExtent l="0" t="0" r="2540" b="6985"/>
-            <wp:docPr id="2" name="Picture 2"/>
+          <wp:inline distT="0" distB="0" distL="0" distR="0" wp14:anchorId="663B9F61" wp14:editId="50E44AC4">
+            <wp:extent cx="5731510" cy="5775325"/>
+            <wp:effectExtent l="0" t="0" r="2540" b="0"/>
+            <wp:docPr id="8" name="Picture 8"/>
             <wp:cNvGraphicFramePr>
               <a:graphicFrameLocks xmlns:a="http://schemas.openxmlformats.org/drawingml/2006/main" noChangeAspect="1"/>
             </wp:cNvGraphicFramePr>
@@ -146,7 +134,7 @@
                   <pic:spPr>
                     <a:xfrm>
                       <a:off x="0" y="0"/>
-                      <a:ext cx="5731510" cy="2907665"/>
+                      <a:ext cx="5731510" cy="5775325"/>
                     </a:xfrm>
                     <a:prstGeom prst="rect">
                       <a:avLst/>
@@ -159,20 +147,44 @@
         </w:drawing>
       </w:r>
     </w:p>
-    <w:p/>
-    <w:p>
-      <w:r>
-        <w:t>AWS S3 Bucket</w:t>
-      </w:r>
-    </w:p>
-    <w:p>
-      <w:r>
-        <w:lastRenderedPageBreak/>
+    <w:p>
+      <w:pPr>
+        <w:rPr>
+          <w:b/>
+          <w:bCs/>
+        </w:rPr>
+      </w:pPr>
+    </w:p>
+    <w:p>
+      <w:pPr>
+        <w:rPr>
+          <w:b/>
+          <w:bCs/>
+        </w:rPr>
+      </w:pPr>
+      <w:r>
+        <w:rPr>
+          <w:b/>
+          <w:bCs/>
+        </w:rPr>
+        <w:t>Screenshots</w:t>
+      </w:r>
+    </w:p>
+    <w:p>
+      <w:r>
+        <w:t>RDS Database</w:t>
+      </w:r>
+    </w:p>
+    <w:p>
+      <w:r>
+        <w:rPr>
+          <w:noProof/>
+        </w:rPr>
         <w:drawing>
-          <wp:inline distT="0" distB="0" distL="0" distR="0" wp14:anchorId="18DD1FF2" wp14:editId="2D1EFBD5">
-            <wp:extent cx="5731510" cy="3084830"/>
-            <wp:effectExtent l="0" t="0" r="2540" b="1270"/>
-            <wp:docPr id="3" name="Picture 3"/>
+          <wp:inline distT="0" distB="0" distL="0" distR="0" wp14:anchorId="02B827C5" wp14:editId="437E3274">
+            <wp:extent cx="5731510" cy="2907665"/>
+            <wp:effectExtent l="0" t="0" r="2540" b="6985"/>
+            <wp:docPr id="2" name="Picture 2"/>
             <wp:cNvGraphicFramePr>
               <a:graphicFrameLocks xmlns:a="http://schemas.openxmlformats.org/drawingml/2006/main" noChangeAspect="1"/>
             </wp:cNvGraphicFramePr>
@@ -192,7 +204,7 @@
                   <pic:spPr>
                     <a:xfrm>
                       <a:off x="0" y="0"/>
-                      <a:ext cx="5731510" cy="3084830"/>
+                      <a:ext cx="5731510" cy="2907665"/>
                     </a:xfrm>
                     <a:prstGeom prst="rect">
                       <a:avLst/>
@@ -208,16 +220,19 @@
     <w:p/>
     <w:p>
       <w:r>
-        <w:t>AWS S3 for Frontend Web Hosting</w:t>
-      </w:r>
-    </w:p>
-    <w:p>
-      <w:r>
+        <w:t>AWS S3 Bucket</w:t>
+      </w:r>
+    </w:p>
+    <w:p>
+      <w:r>
+        <w:rPr>
+          <w:noProof/>
+        </w:rPr>
         <w:drawing>
-          <wp:inline distT="0" distB="0" distL="0" distR="0" wp14:anchorId="2B37821C" wp14:editId="3C3B0D20">
-            <wp:extent cx="5731510" cy="2849245"/>
-            <wp:effectExtent l="0" t="0" r="2540" b="8255"/>
-            <wp:docPr id="4" name="Picture 4"/>
+          <wp:inline distT="0" distB="0" distL="0" distR="0" wp14:anchorId="18DD1FF2" wp14:editId="2D1EFBD5">
+            <wp:extent cx="5731510" cy="3084830"/>
+            <wp:effectExtent l="0" t="0" r="2540" b="1270"/>
+            <wp:docPr id="3" name="Picture 3"/>
             <wp:cNvGraphicFramePr>
               <a:graphicFrameLocks xmlns:a="http://schemas.openxmlformats.org/drawingml/2006/main" noChangeAspect="1"/>
             </wp:cNvGraphicFramePr>
@@ -237,7 +252,7 @@
                   <pic:spPr>
                     <a:xfrm>
                       <a:off x="0" y="0"/>
-                      <a:ext cx="5731510" cy="2849245"/>
+                      <a:ext cx="5731510" cy="3084830"/>
                     </a:xfrm>
                     <a:prstGeom prst="rect">
                       <a:avLst/>
@@ -251,20 +266,22 @@
       </w:r>
     </w:p>
     <w:p/>
-    <w:p/>
-    <w:p>
-      <w:r>
-        <w:t>Success Pipeline</w:t>
-      </w:r>
-    </w:p>
-    <w:p/>
-    <w:p>
-      <w:r>
+    <w:p>
+      <w:r>
+        <w:t>AWS S3 for Frontend Web Hosting</w:t>
+      </w:r>
+    </w:p>
+    <w:p>
+      <w:r>
+        <w:rPr>
+          <w:noProof/>
+        </w:rPr>
+        <w:lastRenderedPageBreak/>
         <w:drawing>
-          <wp:inline distT="0" distB="0" distL="0" distR="0" wp14:anchorId="2EFCCD7C" wp14:editId="7D830865">
-            <wp:extent cx="5731510" cy="925195"/>
+          <wp:inline distT="0" distB="0" distL="0" distR="0" wp14:anchorId="2B37821C" wp14:editId="3C3B0D20">
+            <wp:extent cx="5731510" cy="2849245"/>
             <wp:effectExtent l="0" t="0" r="2540" b="8255"/>
-            <wp:docPr id="6" name="Picture 6"/>
+            <wp:docPr id="4" name="Picture 4"/>
             <wp:cNvGraphicFramePr>
               <a:graphicFrameLocks xmlns:a="http://schemas.openxmlformats.org/drawingml/2006/main" noChangeAspect="1"/>
             </wp:cNvGraphicFramePr>
@@ -284,7 +301,7 @@
                   <pic:spPr>
                     <a:xfrm>
                       <a:off x="0" y="0"/>
-                      <a:ext cx="5731510" cy="925195"/>
+                      <a:ext cx="5731510" cy="2849245"/>
                     </a:xfrm>
                     <a:prstGeom prst="rect">
                       <a:avLst/>
@@ -298,24 +315,23 @@
       </w:r>
     </w:p>
     <w:p/>
-    <w:p>
-      <w:r>
-        <w:t xml:space="preserve">Successful build phase </w:t>
-      </w:r>
-      <w:r>
-        <w:t>d</w:t>
-      </w:r>
-      <w:r>
-        <w:t>etails</w:t>
-      </w:r>
-    </w:p>
-    <w:p>
-      <w:r>
+    <w:p/>
+    <w:p>
+      <w:r>
+        <w:t>Success Pipeline</w:t>
+      </w:r>
+    </w:p>
+    <w:p/>
+    <w:p>
+      <w:r>
+        <w:rPr>
+          <w:noProof/>
+        </w:rPr>
         <w:drawing>
-          <wp:inline distT="0" distB="0" distL="0" distR="0" wp14:anchorId="11726622" wp14:editId="2B57F332">
-            <wp:extent cx="5731510" cy="2137410"/>
-            <wp:effectExtent l="0" t="0" r="2540" b="0"/>
-            <wp:docPr id="1" name="Picture 1"/>
+          <wp:inline distT="0" distB="0" distL="0" distR="0" wp14:anchorId="2EFCCD7C" wp14:editId="7D830865">
+            <wp:extent cx="5731510" cy="925195"/>
+            <wp:effectExtent l="0" t="0" r="2540" b="8255"/>
+            <wp:docPr id="6" name="Picture 6"/>
             <wp:cNvGraphicFramePr>
               <a:graphicFrameLocks xmlns:a="http://schemas.openxmlformats.org/drawingml/2006/main" noChangeAspect="1"/>
             </wp:cNvGraphicFramePr>
@@ -335,6 +351,60 @@
                   <pic:spPr>
                     <a:xfrm>
                       <a:off x="0" y="0"/>
+                      <a:ext cx="5731510" cy="925195"/>
+                    </a:xfrm>
+                    <a:prstGeom prst="rect">
+                      <a:avLst/>
+                    </a:prstGeom>
+                  </pic:spPr>
+                </pic:pic>
+              </a:graphicData>
+            </a:graphic>
+          </wp:inline>
+        </w:drawing>
+      </w:r>
+    </w:p>
+    <w:p/>
+    <w:p>
+      <w:r>
+        <w:t xml:space="preserve">Successful build phase </w:t>
+      </w:r>
+      <w:r>
+        <w:t>d</w:t>
+      </w:r>
+      <w:r>
+        <w:t>etails</w:t>
+      </w:r>
+    </w:p>
+    <w:p>
+      <w:r>
+        <w:rPr>
+          <w:noProof/>
+        </w:rPr>
+        <w:drawing>
+          <wp:inline distT="0" distB="0" distL="0" distR="0" wp14:anchorId="11726622" wp14:editId="2B57F332">
+            <wp:extent cx="5731510" cy="2137410"/>
+            <wp:effectExtent l="0" t="0" r="2540" b="0"/>
+            <wp:docPr id="1" name="Picture 1"/>
+            <wp:cNvGraphicFramePr>
+              <a:graphicFrameLocks xmlns:a="http://schemas.openxmlformats.org/drawingml/2006/main" noChangeAspect="1"/>
+            </wp:cNvGraphicFramePr>
+            <a:graphic xmlns:a="http://schemas.openxmlformats.org/drawingml/2006/main">
+              <a:graphicData uri="http://schemas.openxmlformats.org/drawingml/2006/picture">
+                <pic:pic xmlns:pic="http://schemas.openxmlformats.org/drawingml/2006/picture">
+                  <pic:nvPicPr>
+                    <pic:cNvPr id="1" name=""/>
+                    <pic:cNvPicPr/>
+                  </pic:nvPicPr>
+                  <pic:blipFill>
+                    <a:blip r:embed="rId12"/>
+                    <a:stretch>
+                      <a:fillRect/>
+                    </a:stretch>
+                  </pic:blipFill>
+                  <pic:spPr>
+                    <a:xfrm>
+                      <a:off x="0" y="0"/>
                       <a:ext cx="5731510" cy="2137410"/>
                     </a:xfrm>
                     <a:prstGeom prst="rect">
@@ -357,6 +427,10 @@
     </w:p>
     <w:p>
       <w:r>
+        <w:rPr>
+          <w:noProof/>
+        </w:rPr>
+        <w:lastRenderedPageBreak/>
         <w:drawing>
           <wp:inline distT="0" distB="0" distL="0" distR="0" wp14:anchorId="54E1B9B4" wp14:editId="4C57EFD0">
             <wp:extent cx="5731510" cy="2393315"/>
@@ -373,7 +447,7 @@
                     <pic:cNvPicPr/>
                   </pic:nvPicPr>
                   <pic:blipFill>
-                    <a:blip r:embed="rId12"/>
+                    <a:blip r:embed="rId13"/>
                     <a:stretch>
                       <a:fillRect/>
                     </a:stretch>

</xml_diff>